<commit_message>
Clarified security and persistence.
</commit_message>
<xml_diff>
--- a/Documentation.docx
+++ b/Documentation.docx
@@ -559,6 +559,14 @@
       <w:r>
         <w:t>Security – The server can complete the TCP handshake process fewer times per client when persistent connections are used.</w:t>
       </w:r>
+      <w:r>
+        <w:t xml:space="preserve"> In authenticated scenarios, this reduces the amount of times in which a man-in-the-middle attack could occur.</w:t>
+      </w:r>
+      <w:bookmarkStart w:id="0" w:name="_GoBack"/>
+      <w:bookmarkEnd w:id="0"/>
+      <w:r>
+        <w:t xml:space="preserve"> </w:t>
+      </w:r>
     </w:p>
     <w:p>
       <w:pPr>
@@ -1008,8 +1016,6 @@
             <w:r>
               <w:t>(connections serviced per second)</w:t>
             </w:r>
-            <w:bookmarkStart w:id="0" w:name="_GoBack"/>
-            <w:bookmarkEnd w:id="0"/>
           </w:p>
         </w:tc>
         <w:tc>
@@ -3010,4 +3016,16 @@
     </a:ext>
   </a:extLst>
 </a:theme>
+</file>
+
+<file path=customXml/item1.xml><?xml version="1.0" encoding="utf-8"?>
+<b:Sources xmlns:b="http://schemas.openxmlformats.org/officeDocument/2006/bibliography" xmlns="http://schemas.openxmlformats.org/officeDocument/2006/bibliography" SelectedStyle="\apasixtheditionofficeonline.xsl" StyleName="APA" Version="6"/>
+</file>
+
+<file path=customXml/itemProps1.xml><?xml version="1.0" encoding="utf-8"?>
+<ds:datastoreItem xmlns:ds="http://schemas.openxmlformats.org/officeDocument/2006/customXml" ds:itemID="{5BAB7BAF-60E2-4322-B023-B53DA701FD40}">
+  <ds:schemaRefs>
+    <ds:schemaRef ds:uri="http://schemas.openxmlformats.org/officeDocument/2006/bibliography"/>
+  </ds:schemaRefs>
+</ds:datastoreItem>
 </file>
</xml_diff>